<commit_message>
Update docs/requirementsAndAcceptance/Acceptance Tests – Ease of Use - HS.docx
</commit_message>
<xml_diff>
--- a/docs/requirementsAndAcceptance/Acceptance Tests – Ease of Use - HS.docx
+++ b/docs/requirementsAndAcceptance/Acceptance Tests – Ease of Use - HS.docx
@@ -230,7 +230,13 @@
               <w:rPr>
                 <w:sz w:val="28"/>
               </w:rPr>
-              <w:t>1.</w:t>
+              <w:t>1</w:t>
+            </w:r>
+            <w:r>
+              <w:rPr>
+                <w:sz w:val="28"/>
+              </w:rPr>
+              <w:t>.</w:t>
             </w:r>
           </w:p>
         </w:tc>
@@ -249,7 +255,7 @@
               <w:rPr>
                 <w:sz w:val="28"/>
               </w:rPr>
-              <w:t>Make sure the device is completely turned off</w:t>
+              <w:t>Power on the device</w:t>
             </w:r>
           </w:p>
         </w:tc>
@@ -268,7 +274,7 @@
               <w:rPr>
                 <w:sz w:val="28"/>
               </w:rPr>
-              <w:t>All LEDS, screen etc should be off</w:t>
+              <w:t>Observe booting process</w:t>
             </w:r>
           </w:p>
         </w:tc>
@@ -317,75 +323,13 @@
               <w:rPr>
                 <w:sz w:val="28"/>
               </w:rPr>
-              <w:t>Power on the device</w:t>
-            </w:r>
-          </w:p>
-        </w:tc>
-        <w:tc>
-          <w:tcPr>
-            <w:tcW w:w="4515" w:type="dxa"/>
-          </w:tcPr>
-          <w:p>
-            <w:pPr>
-              <w:cnfStyle w:val="000000000000" w:firstRow="0" w:lastRow="0" w:firstColumn="0" w:lastColumn="0" w:oddVBand="0" w:evenVBand="0" w:oddHBand="0" w:evenHBand="0" w:firstRowFirstColumn="0" w:firstRowLastColumn="0" w:lastRowFirstColumn="0" w:lastRowLastColumn="0"/>
-              <w:rPr>
-                <w:sz w:val="28"/>
-              </w:rPr>
-            </w:pPr>
-            <w:r>
-              <w:rPr>
-                <w:sz w:val="28"/>
-              </w:rPr>
-              <w:t>Observe booting process</w:t>
-            </w:r>
-          </w:p>
-        </w:tc>
-      </w:tr>
-      <w:tr>
-        <w:trPr>
-          <w:trHeight w:val="357"/>
-        </w:trPr>
-        <w:tc>
-          <w:tcPr>
-            <w:cnfStyle w:val="001000000000" w:firstRow="0" w:lastRow="0" w:firstColumn="1" w:lastColumn="0" w:oddVBand="0" w:evenVBand="0" w:oddHBand="0" w:evenHBand="0" w:firstRowFirstColumn="0" w:firstRowLastColumn="0" w:lastRowFirstColumn="0" w:lastRowLastColumn="0"/>
-            <w:tcW w:w="895" w:type="dxa"/>
-          </w:tcPr>
-          <w:p>
-            <w:pPr>
-              <w:rPr>
-                <w:sz w:val="28"/>
-              </w:rPr>
-            </w:pPr>
-            <w:r>
-              <w:rPr>
-                <w:sz w:val="28"/>
-              </w:rPr>
-              <w:t>3</w:t>
-            </w:r>
-            <w:r>
-              <w:rPr>
-                <w:sz w:val="28"/>
-              </w:rPr>
-              <w:t>.</w:t>
-            </w:r>
-          </w:p>
-        </w:tc>
-        <w:tc>
-          <w:tcPr>
-            <w:tcW w:w="3600" w:type="dxa"/>
-          </w:tcPr>
-          <w:p>
-            <w:pPr>
-              <w:cnfStyle w:val="000000000000" w:firstRow="0" w:lastRow="0" w:firstColumn="0" w:lastColumn="0" w:oddVBand="0" w:evenVBand="0" w:oddHBand="0" w:evenHBand="0" w:firstRowFirstColumn="0" w:firstRowLastColumn="0" w:lastRowFirstColumn="0" w:lastRowLastColumn="0"/>
-              <w:rPr>
-                <w:sz w:val="28"/>
-              </w:rPr>
-            </w:pPr>
-            <w:r>
-              <w:rPr>
-                <w:sz w:val="28"/>
-              </w:rPr>
-              <w:t>Record the time it took boot up</w:t>
+              <w:t>Run a timer to r</w:t>
+            </w:r>
+            <w:r>
+              <w:rPr>
+                <w:sz w:val="28"/>
+              </w:rPr>
+              <w:t>ecord the time it took boot up</w:t>
             </w:r>
           </w:p>
         </w:tc>
@@ -669,7 +613,13 @@
               <w:rPr>
                 <w:sz w:val="28"/>
               </w:rPr>
-              <w:t>1.</w:t>
+              <w:t>1</w:t>
+            </w:r>
+            <w:r>
+              <w:rPr>
+                <w:sz w:val="28"/>
+              </w:rPr>
+              <w:t>.</w:t>
             </w:r>
           </w:p>
         </w:tc>
@@ -688,7 +638,13 @@
               <w:rPr>
                 <w:sz w:val="28"/>
               </w:rPr>
-              <w:t>Power on the device</w:t>
+              <w:t xml:space="preserve">Connect the device to a power source and </w:t>
+            </w:r>
+            <w:r>
+              <w:rPr>
+                <w:sz w:val="28"/>
+              </w:rPr>
+              <w:t>make sure the battery is charging</w:t>
             </w:r>
           </w:p>
         </w:tc>
@@ -707,7 +663,7 @@
               <w:rPr>
                 <w:sz w:val="28"/>
               </w:rPr>
-              <w:t>Device is turned on</w:t>
+              <w:t>Battery should be charging</w:t>
             </w:r>
           </w:p>
         </w:tc>
@@ -731,7 +687,13 @@
               <w:rPr>
                 <w:sz w:val="28"/>
               </w:rPr>
-              <w:t>2.</w:t>
+              <w:t>2</w:t>
+            </w:r>
+            <w:r>
+              <w:rPr>
+                <w:sz w:val="28"/>
+              </w:rPr>
+              <w:t>.</w:t>
             </w:r>
           </w:p>
         </w:tc>
@@ -750,13 +712,7 @@
               <w:rPr>
                 <w:sz w:val="28"/>
               </w:rPr>
-              <w:t xml:space="preserve">Connect the device to a power source and </w:t>
-            </w:r>
-            <w:r>
-              <w:rPr>
-                <w:sz w:val="28"/>
-              </w:rPr>
-              <w:t>make sure the battery is charging</w:t>
+              <w:t>Stop charging the battery at 100%</w:t>
             </w:r>
           </w:p>
         </w:tc>
@@ -775,7 +731,7 @@
               <w:rPr>
                 <w:sz w:val="28"/>
               </w:rPr>
-              <w:t>Battery should be charging</w:t>
+              <w:t>Battery percentage should be 100%</w:t>
             </w:r>
           </w:p>
         </w:tc>
@@ -824,7 +780,13 @@
               <w:rPr>
                 <w:sz w:val="28"/>
               </w:rPr>
-              <w:t>Stop charging the battery at 100%</w:t>
+              <w:t>Run a timer until the device turns off itself</w:t>
+            </w:r>
+            <w:r>
+              <w:rPr>
+                <w:sz w:val="28"/>
+              </w:rPr>
+              <w:t xml:space="preserve"> and then take the reading from the timer</w:t>
             </w:r>
           </w:p>
         </w:tc>
@@ -843,81 +805,13 @@
               <w:rPr>
                 <w:sz w:val="28"/>
               </w:rPr>
-              <w:t>Battery percentage should be 100%</w:t>
-            </w:r>
-          </w:p>
-        </w:tc>
-      </w:tr>
-      <w:tr>
-        <w:trPr>
-          <w:trHeight w:val="357"/>
-        </w:trPr>
-        <w:tc>
-          <w:tcPr>
-            <w:cnfStyle w:val="001000000000" w:firstRow="0" w:lastRow="0" w:firstColumn="1" w:lastColumn="0" w:oddVBand="0" w:evenVBand="0" w:oddHBand="0" w:evenHBand="0" w:firstRowFirstColumn="0" w:firstRowLastColumn="0" w:lastRowFirstColumn="0" w:lastRowLastColumn="0"/>
-            <w:tcW w:w="895" w:type="dxa"/>
-          </w:tcPr>
-          <w:p>
-            <w:pPr>
-              <w:rPr>
-                <w:sz w:val="28"/>
-              </w:rPr>
-            </w:pPr>
-            <w:r>
-              <w:rPr>
-                <w:sz w:val="28"/>
-              </w:rPr>
-              <w:t>4</w:t>
-            </w:r>
-            <w:r>
-              <w:rPr>
-                <w:sz w:val="28"/>
-              </w:rPr>
-              <w:t>.</w:t>
-            </w:r>
-          </w:p>
-        </w:tc>
-        <w:tc>
-          <w:tcPr>
-            <w:tcW w:w="3600" w:type="dxa"/>
-          </w:tcPr>
-          <w:p>
-            <w:pPr>
-              <w:cnfStyle w:val="000000000000" w:firstRow="0" w:lastRow="0" w:firstColumn="0" w:lastColumn="0" w:oddVBand="0" w:evenVBand="0" w:oddHBand="0" w:evenHBand="0" w:firstRowFirstColumn="0" w:firstRowLastColumn="0" w:lastRowFirstColumn="0" w:lastRowLastColumn="0"/>
-              <w:rPr>
-                <w:sz w:val="28"/>
-              </w:rPr>
-            </w:pPr>
-            <w:r>
-              <w:rPr>
-                <w:sz w:val="28"/>
-              </w:rPr>
-              <w:t>Run a timer until the device turns off itself</w:t>
-            </w:r>
-            <w:r>
-              <w:rPr>
-                <w:sz w:val="28"/>
-              </w:rPr>
-              <w:t xml:space="preserve"> and then take the reading from the timer</w:t>
-            </w:r>
-          </w:p>
-        </w:tc>
-        <w:tc>
-          <w:tcPr>
-            <w:tcW w:w="4515" w:type="dxa"/>
-          </w:tcPr>
-          <w:p>
-            <w:pPr>
-              <w:cnfStyle w:val="000000000000" w:firstRow="0" w:lastRow="0" w:firstColumn="0" w:lastColumn="0" w:oddVBand="0" w:evenVBand="0" w:oddHBand="0" w:evenHBand="0" w:firstRowFirstColumn="0" w:firstRowLastColumn="0" w:lastRowFirstColumn="0" w:lastRowLastColumn="0"/>
-              <w:rPr>
-                <w:sz w:val="28"/>
-              </w:rPr>
-            </w:pPr>
-            <w:r>
-              <w:rPr>
-                <w:sz w:val="28"/>
-              </w:rPr>
               <w:t>Device should be turned off</w:t>
+            </w:r>
+            <w:r>
+              <w:rPr>
+                <w:sz w:val="28"/>
+              </w:rPr>
+              <w:t xml:space="preserve"> and you should have a reading that tells you how long the device can run on battery</w:t>
             </w:r>
           </w:p>
         </w:tc>
@@ -937,6 +831,24 @@
           <w:sz w:val="32"/>
         </w:rPr>
       </w:pPr>
+    </w:p>
+    <w:p>
+      <w:pPr>
+        <w:rPr>
+          <w:rFonts w:ascii="Helvetica Light" w:hAnsi="Helvetica Light"/>
+          <w:sz w:val="32"/>
+        </w:rPr>
+      </w:pPr>
+    </w:p>
+    <w:p>
+      <w:pPr>
+        <w:rPr>
+          <w:rFonts w:ascii="Helvetica Light" w:hAnsi="Helvetica Light"/>
+          <w:sz w:val="32"/>
+        </w:rPr>
+      </w:pPr>
+      <w:bookmarkStart w:id="0" w:name="_GoBack"/>
+      <w:bookmarkEnd w:id="0"/>
       <w:r>
         <w:rPr>
           <w:rFonts w:ascii="Helvetica Light" w:hAnsi="Helvetica Light"/>
@@ -2214,6 +2126,38 @@
           <w:sz w:val="32"/>
         </w:rPr>
       </w:pPr>
+    </w:p>
+    <w:p>
+      <w:pPr>
+        <w:rPr>
+          <w:rFonts w:ascii="Helvetica Light" w:hAnsi="Helvetica Light"/>
+          <w:sz w:val="32"/>
+        </w:rPr>
+      </w:pPr>
+    </w:p>
+    <w:p>
+      <w:pPr>
+        <w:rPr>
+          <w:rFonts w:ascii="Helvetica Light" w:hAnsi="Helvetica Light"/>
+          <w:sz w:val="32"/>
+        </w:rPr>
+      </w:pPr>
+    </w:p>
+    <w:p>
+      <w:pPr>
+        <w:rPr>
+          <w:rFonts w:ascii="Helvetica Light" w:hAnsi="Helvetica Light"/>
+          <w:sz w:val="32"/>
+        </w:rPr>
+      </w:pPr>
+    </w:p>
+    <w:p>
+      <w:pPr>
+        <w:rPr>
+          <w:rFonts w:ascii="Helvetica Light" w:hAnsi="Helvetica Light"/>
+          <w:sz w:val="32"/>
+        </w:rPr>
+      </w:pPr>
       <w:r>
         <w:rPr>
           <w:rFonts w:ascii="Helvetica Light" w:hAnsi="Helvetica Light"/>
@@ -2228,8 +2172,6 @@
         </w:rPr>
         <w:t>EU-</w:t>
       </w:r>
-      <w:bookmarkStart w:id="0" w:name="_GoBack"/>
-      <w:bookmarkEnd w:id="0"/>
       <w:r>
         <w:rPr>
           <w:rFonts w:ascii="Helvetica" w:hAnsi="Helvetica"/>

</xml_diff>

<commit_message>
Acceptance tests for ease of use and screen have been completed, minor changes and fixes made on the requirements list
</commit_message>
<xml_diff>
--- a/docs/requirementsAndAcceptance/Acceptance Tests – Ease of Use - HS.docx
+++ b/docs/requirementsAndAcceptance/Acceptance Tests – Ease of Use - HS.docx
@@ -65,7 +65,21 @@
           <w:rFonts w:ascii="Helvetica" w:hAnsi="Helvetica"/>
           <w:sz w:val="32"/>
         </w:rPr>
-        <w:t>E1</w:t>
+        <w:t>E</w:t>
+      </w:r>
+      <w:r>
+        <w:rPr>
+          <w:rFonts w:ascii="Helvetica" w:hAnsi="Helvetica"/>
+          <w:sz w:val="32"/>
+        </w:rPr>
+        <w:t>U</w:t>
+      </w:r>
+      <w:r>
+        <w:rPr>
+          <w:rFonts w:ascii="Helvetica" w:hAnsi="Helvetica"/>
+          <w:sz w:val="32"/>
+        </w:rPr>
+        <w:t>1</w:t>
       </w:r>
     </w:p>
     <w:p>
@@ -441,21 +455,63 @@
           <w:rFonts w:ascii="Helvetica" w:hAnsi="Helvetica"/>
           <w:sz w:val="32"/>
         </w:rPr>
-        <w:t>E2,</w:t>
-      </w:r>
-      <w:r>
-        <w:rPr>
-          <w:rFonts w:ascii="Helvetica" w:hAnsi="Helvetica"/>
-          <w:sz w:val="32"/>
-        </w:rPr>
-        <w:t xml:space="preserve"> E3,</w:t>
-      </w:r>
-      <w:r>
-        <w:rPr>
-          <w:rFonts w:ascii="Helvetica" w:hAnsi="Helvetica"/>
-          <w:sz w:val="32"/>
-        </w:rPr>
-        <w:t xml:space="preserve"> E4</w:t>
+        <w:t>E</w:t>
+      </w:r>
+      <w:r>
+        <w:rPr>
+          <w:rFonts w:ascii="Helvetica" w:hAnsi="Helvetica"/>
+          <w:sz w:val="32"/>
+        </w:rPr>
+        <w:t>U</w:t>
+      </w:r>
+      <w:r>
+        <w:rPr>
+          <w:rFonts w:ascii="Helvetica" w:hAnsi="Helvetica"/>
+          <w:sz w:val="32"/>
+        </w:rPr>
+        <w:t>2,</w:t>
+      </w:r>
+      <w:r>
+        <w:rPr>
+          <w:rFonts w:ascii="Helvetica" w:hAnsi="Helvetica"/>
+          <w:sz w:val="32"/>
+        </w:rPr>
+        <w:t xml:space="preserve"> E</w:t>
+      </w:r>
+      <w:r>
+        <w:rPr>
+          <w:rFonts w:ascii="Helvetica" w:hAnsi="Helvetica"/>
+          <w:sz w:val="32"/>
+        </w:rPr>
+        <w:t>U</w:t>
+      </w:r>
+      <w:r>
+        <w:rPr>
+          <w:rFonts w:ascii="Helvetica" w:hAnsi="Helvetica"/>
+          <w:sz w:val="32"/>
+        </w:rPr>
+        <w:t>3,</w:t>
+      </w:r>
+      <w:r>
+        <w:rPr>
+          <w:rFonts w:ascii="Helvetica" w:hAnsi="Helvetica"/>
+          <w:sz w:val="32"/>
+        </w:rPr>
+        <w:t xml:space="preserve"> E</w:t>
+      </w:r>
+      <w:r>
+        <w:rPr>
+          <w:rFonts w:ascii="Helvetica" w:hAnsi="Helvetica"/>
+          <w:sz w:val="32"/>
+        </w:rPr>
+        <w:t>U</w:t>
+      </w:r>
+      <w:r>
+        <w:rPr>
+          <w:rFonts w:ascii="Helvetica" w:hAnsi="Helvetica"/>
+          <w:sz w:val="32"/>
+        </w:rPr>
+        <w:t>4</w:t>
       </w:r>
     </w:p>
     <w:p>
@@ -847,8 +903,6 @@
           <w:sz w:val="32"/>
         </w:rPr>
       </w:pPr>
-      <w:bookmarkStart w:id="0" w:name="_GoBack"/>
-      <w:bookmarkEnd w:id="0"/>
       <w:r>
         <w:rPr>
           <w:rFonts w:ascii="Helvetica Light" w:hAnsi="Helvetica Light"/>
@@ -891,14 +945,56 @@
           <w:rFonts w:ascii="Helvetica" w:hAnsi="Helvetica"/>
           <w:sz w:val="32"/>
         </w:rPr>
-        <w:t>E3</w:t>
-      </w:r>
-      <w:r>
-        <w:rPr>
-          <w:rFonts w:ascii="Helvetica" w:hAnsi="Helvetica"/>
-          <w:sz w:val="32"/>
-        </w:rPr>
-        <w:t>, E9, E10</w:t>
+        <w:t>E</w:t>
+      </w:r>
+      <w:r>
+        <w:rPr>
+          <w:rFonts w:ascii="Helvetica" w:hAnsi="Helvetica"/>
+          <w:sz w:val="32"/>
+        </w:rPr>
+        <w:t>U</w:t>
+      </w:r>
+      <w:r>
+        <w:rPr>
+          <w:rFonts w:ascii="Helvetica" w:hAnsi="Helvetica"/>
+          <w:sz w:val="32"/>
+        </w:rPr>
+        <w:t>3</w:t>
+      </w:r>
+      <w:r>
+        <w:rPr>
+          <w:rFonts w:ascii="Helvetica" w:hAnsi="Helvetica"/>
+          <w:sz w:val="32"/>
+        </w:rPr>
+        <w:t>, E</w:t>
+      </w:r>
+      <w:r>
+        <w:rPr>
+          <w:rFonts w:ascii="Helvetica" w:hAnsi="Helvetica"/>
+          <w:sz w:val="32"/>
+        </w:rPr>
+        <w:t>U</w:t>
+      </w:r>
+      <w:r>
+        <w:rPr>
+          <w:rFonts w:ascii="Helvetica" w:hAnsi="Helvetica"/>
+          <w:sz w:val="32"/>
+        </w:rPr>
+        <w:t>9, E</w:t>
+      </w:r>
+      <w:r>
+        <w:rPr>
+          <w:rFonts w:ascii="Helvetica" w:hAnsi="Helvetica"/>
+          <w:sz w:val="32"/>
+        </w:rPr>
+        <w:t>U</w:t>
+      </w:r>
+      <w:r>
+        <w:rPr>
+          <w:rFonts w:ascii="Helvetica" w:hAnsi="Helvetica"/>
+          <w:sz w:val="32"/>
+        </w:rPr>
+        <w:t>10</w:t>
       </w:r>
     </w:p>
     <w:p>
@@ -920,14 +1016,7 @@
           <w:rFonts w:ascii="Helvetica" w:hAnsi="Helvetica"/>
           <w:sz w:val="32"/>
         </w:rPr>
-        <w:t xml:space="preserve">Ensure that the device </w:t>
-      </w:r>
-      <w:r>
-        <w:rPr>
-          <w:rFonts w:ascii="Helvetica" w:hAnsi="Helvetica"/>
-          <w:sz w:val="32"/>
-        </w:rPr>
-        <w:t>can be powered by USB</w:t>
+        <w:t>Ensure that the device can be powered by USB</w:t>
       </w:r>
     </w:p>
     <w:p>
@@ -1330,7 +1419,28 @@
           <w:rFonts w:ascii="Helvetica" w:hAnsi="Helvetica"/>
           <w:sz w:val="32"/>
         </w:rPr>
-        <w:t>E5</w:t>
+        <w:t>E</w:t>
+      </w:r>
+      <w:r>
+        <w:rPr>
+          <w:rFonts w:ascii="Helvetica" w:hAnsi="Helvetica"/>
+          <w:sz w:val="32"/>
+        </w:rPr>
+        <w:t>U</w:t>
+      </w:r>
+      <w:r>
+        <w:rPr>
+          <w:rFonts w:ascii="Helvetica" w:hAnsi="Helvetica"/>
+          <w:sz w:val="32"/>
+        </w:rPr>
+        <w:t>5</w:t>
+      </w:r>
+      <w:r>
+        <w:rPr>
+          <w:rFonts w:ascii="Helvetica" w:hAnsi="Helvetica"/>
+          <w:sz w:val="32"/>
+        </w:rPr>
+        <w:t>, S1, S2, S3, S4</w:t>
       </w:r>
     </w:p>
     <w:p>
@@ -1352,14 +1462,7 @@
           <w:rFonts w:ascii="Helvetica" w:hAnsi="Helvetica"/>
           <w:sz w:val="32"/>
         </w:rPr>
-        <w:t xml:space="preserve">Ensure that </w:t>
-      </w:r>
-      <w:r>
-        <w:rPr>
-          <w:rFonts w:ascii="Helvetica" w:hAnsi="Helvetica"/>
-          <w:sz w:val="32"/>
-        </w:rPr>
-        <w:t>the results can be viewed</w:t>
+        <w:t>Ensure that the results can be viewed</w:t>
       </w:r>
       <w:r>
         <w:rPr>
@@ -1748,8 +1851,24 @@
           <w:rFonts w:ascii="Helvetica" w:hAnsi="Helvetica"/>
           <w:sz w:val="32"/>
         </w:rPr>
+        <w:t>U</w:t>
+      </w:r>
+      <w:r>
+        <w:rPr>
+          <w:rFonts w:ascii="Helvetica" w:hAnsi="Helvetica"/>
+          <w:sz w:val="32"/>
+        </w:rPr>
         <w:t>6</w:t>
       </w:r>
+      <w:r>
+        <w:rPr>
+          <w:rFonts w:ascii="Helvetica" w:hAnsi="Helvetica"/>
+          <w:sz w:val="32"/>
+        </w:rPr>
+        <w:t>, EU8</w:t>
+      </w:r>
+      <w:bookmarkStart w:id="0" w:name="_GoBack"/>
+      <w:bookmarkEnd w:id="0"/>
     </w:p>
     <w:p>
       <w:pPr>
@@ -1925,13 +2044,7 @@
               <w:rPr>
                 <w:sz w:val="28"/>
               </w:rPr>
-              <w:t xml:space="preserve">Navigate to where the </w:t>
-            </w:r>
-            <w:r>
-              <w:rPr>
-                <w:sz w:val="28"/>
-              </w:rPr>
-              <w:t>screen brightness settings are</w:t>
+              <w:t>Navigate to where the screen brightness settings are</w:t>
             </w:r>
           </w:p>
         </w:tc>
@@ -2206,7 +2319,28 @@
           <w:rFonts w:ascii="Helvetica" w:hAnsi="Helvetica"/>
           <w:sz w:val="32"/>
         </w:rPr>
-        <w:t>7, E8</w:t>
+        <w:t>U</w:t>
+      </w:r>
+      <w:r>
+        <w:rPr>
+          <w:rFonts w:ascii="Helvetica" w:hAnsi="Helvetica"/>
+          <w:sz w:val="32"/>
+        </w:rPr>
+        <w:t>7, E</w:t>
+      </w:r>
+      <w:r>
+        <w:rPr>
+          <w:rFonts w:ascii="Helvetica" w:hAnsi="Helvetica"/>
+          <w:sz w:val="32"/>
+        </w:rPr>
+        <w:t>U</w:t>
+      </w:r>
+      <w:r>
+        <w:rPr>
+          <w:rFonts w:ascii="Helvetica" w:hAnsi="Helvetica"/>
+          <w:sz w:val="32"/>
+        </w:rPr>
+        <w:t>8</w:t>
       </w:r>
     </w:p>
     <w:p>

</xml_diff>

<commit_message>
my tests were formatted weirdly, corrected it
</commit_message>
<xml_diff>
--- a/docs/requirementsAndAcceptance/Acceptance Tests – Ease of Use - HS.docx
+++ b/docs/requirementsAndAcceptance/Acceptance Tests – Ease of Use - HS.docx
@@ -1,6 +1,6 @@
 
 <file path=word/document.xml><?xml version="1.0" encoding="utf-8"?>
-<w:document xmlns:wpc="http://schemas.microsoft.com/office/word/2010/wordprocessingCanvas" xmlns:mo="http://schemas.microsoft.com/office/mac/office/2008/main" xmlns:mc="http://schemas.openxmlformats.org/markup-compatibility/2006" xmlns:mv="urn:schemas-microsoft-com:mac:vml" xmlns:o="urn:schemas-microsoft-com:office:office" xmlns:r="http://schemas.openxmlformats.org/officeDocument/2006/relationships" xmlns:m="http://schemas.openxmlformats.org/officeDocument/2006/math" xmlns:v="urn:schemas-microsoft-com:vml" xmlns:wp14="http://schemas.microsoft.com/office/word/2010/wordprocessingDrawing" xmlns:wp="http://schemas.openxmlformats.org/drawingml/2006/wordprocessingDrawing" xmlns:w10="urn:schemas-microsoft-com:office:word" xmlns:w="http://schemas.openxmlformats.org/wordprocessingml/2006/main" xmlns:w14="http://schemas.microsoft.com/office/word/2010/wordml" xmlns:w15="http://schemas.microsoft.com/office/word/2012/wordml" xmlns:wpg="http://schemas.microsoft.com/office/word/2010/wordprocessingGroup" xmlns:wpi="http://schemas.microsoft.com/office/word/2010/wordprocessingInk" xmlns:wne="http://schemas.microsoft.com/office/word/2006/wordml" xmlns:wps="http://schemas.microsoft.com/office/word/2010/wordprocessingShape" mc:Ignorable="w14 w15 wp14">
+<w:document xmlns:wpc="http://schemas.microsoft.com/office/word/2010/wordprocessingCanvas" xmlns:mc="http://schemas.openxmlformats.org/markup-compatibility/2006" xmlns:o="urn:schemas-microsoft-com:office:office" xmlns:r="http://schemas.openxmlformats.org/officeDocument/2006/relationships" xmlns:m="http://schemas.openxmlformats.org/officeDocument/2006/math" xmlns:v="urn:schemas-microsoft-com:vml" xmlns:wp14="http://schemas.microsoft.com/office/word/2010/wordprocessingDrawing" xmlns:wp="http://schemas.openxmlformats.org/drawingml/2006/wordprocessingDrawing" xmlns:w10="urn:schemas-microsoft-com:office:word" xmlns:w="http://schemas.openxmlformats.org/wordprocessingml/2006/main" xmlns:w14="http://schemas.microsoft.com/office/word/2010/wordml" xmlns:w15="http://schemas.microsoft.com/office/word/2012/wordml" xmlns:wpg="http://schemas.microsoft.com/office/word/2010/wordprocessingGroup" xmlns:wpi="http://schemas.microsoft.com/office/word/2010/wordprocessingInk" xmlns:wne="http://schemas.microsoft.com/office/word/2006/wordml" xmlns:wps="http://schemas.microsoft.com/office/word/2010/wordprocessingShape" mc:Ignorable="w14 w15 wp14">
   <w:body>
     <w:p>
       <w:pPr>
@@ -371,37 +371,6 @@
     <w:p>
       <w:pPr>
         <w:rPr>
-          <w:sz w:val="40"/>
-        </w:rPr>
-      </w:pPr>
-    </w:p>
-    <w:p>
-      <w:pPr>
-        <w:rPr>
-          <w:rFonts w:ascii="Helvetica Light" w:hAnsi="Helvetica Light"/>
-          <w:sz w:val="32"/>
-        </w:rPr>
-      </w:pPr>
-    </w:p>
-    <w:p>
-      <w:pPr>
-        <w:rPr>
-          <w:rFonts w:ascii="Helvetica Light" w:hAnsi="Helvetica Light"/>
-          <w:sz w:val="32"/>
-        </w:rPr>
-      </w:pPr>
-    </w:p>
-    <w:p>
-      <w:pPr>
-        <w:rPr>
-          <w:rFonts w:ascii="Helvetica Light" w:hAnsi="Helvetica Light"/>
-          <w:sz w:val="32"/>
-        </w:rPr>
-      </w:pPr>
-    </w:p>
-    <w:p>
-      <w:pPr>
-        <w:rPr>
           <w:rFonts w:ascii="Helvetica Light" w:hAnsi="Helvetica Light"/>
           <w:sz w:val="32"/>
         </w:rPr>
@@ -895,14 +864,6 @@
           <w:sz w:val="32"/>
         </w:rPr>
       </w:pPr>
-    </w:p>
-    <w:p>
-      <w:pPr>
-        <w:rPr>
-          <w:rFonts w:ascii="Helvetica Light" w:hAnsi="Helvetica Light"/>
-          <w:sz w:val="32"/>
-        </w:rPr>
-      </w:pPr>
       <w:r>
         <w:rPr>
           <w:rFonts w:ascii="Helvetica Light" w:hAnsi="Helvetica Light"/>
@@ -1335,37 +1296,6 @@
     <w:p>
       <w:pPr>
         <w:rPr>
-          <w:sz w:val="32"/>
-        </w:rPr>
-      </w:pPr>
-    </w:p>
-    <w:p>
-      <w:pPr>
-        <w:rPr>
-          <w:rFonts w:ascii="Helvetica Light" w:hAnsi="Helvetica Light"/>
-          <w:sz w:val="32"/>
-        </w:rPr>
-      </w:pPr>
-    </w:p>
-    <w:p>
-      <w:pPr>
-        <w:rPr>
-          <w:rFonts w:ascii="Helvetica Light" w:hAnsi="Helvetica Light"/>
-          <w:sz w:val="32"/>
-        </w:rPr>
-      </w:pPr>
-    </w:p>
-    <w:p>
-      <w:pPr>
-        <w:rPr>
-          <w:rFonts w:ascii="Helvetica Light" w:hAnsi="Helvetica Light"/>
-          <w:sz w:val="32"/>
-        </w:rPr>
-      </w:pPr>
-    </w:p>
-    <w:p>
-      <w:pPr>
-        <w:rPr>
           <w:rFonts w:ascii="Helvetica Light" w:hAnsi="Helvetica Light"/>
           <w:sz w:val="32"/>
         </w:rPr>
@@ -1763,51 +1693,12 @@
           <w:sz w:val="32"/>
         </w:rPr>
       </w:pPr>
-    </w:p>
-    <w:p>
-      <w:pPr>
-        <w:rPr>
-          <w:rFonts w:ascii="Helvetica Light" w:hAnsi="Helvetica Light"/>
-          <w:sz w:val="32"/>
-        </w:rPr>
-      </w:pPr>
-    </w:p>
-    <w:p>
-      <w:pPr>
-        <w:rPr>
-          <w:rFonts w:ascii="Helvetica Light" w:hAnsi="Helvetica Light"/>
-          <w:sz w:val="32"/>
-        </w:rPr>
-      </w:pPr>
-    </w:p>
-    <w:p>
-      <w:pPr>
-        <w:rPr>
-          <w:rFonts w:ascii="Helvetica Light" w:hAnsi="Helvetica Light"/>
-          <w:sz w:val="32"/>
-        </w:rPr>
-      </w:pPr>
-    </w:p>
-    <w:p>
-      <w:pPr>
-        <w:rPr>
-          <w:rFonts w:ascii="Helvetica Light" w:hAnsi="Helvetica Light"/>
-          <w:sz w:val="32"/>
-        </w:rPr>
-      </w:pPr>
-    </w:p>
-    <w:p>
-      <w:pPr>
-        <w:rPr>
-          <w:rFonts w:ascii="Helvetica Light" w:hAnsi="Helvetica Light"/>
-          <w:sz w:val="32"/>
-        </w:rPr>
-      </w:pPr>
-      <w:r>
-        <w:rPr>
-          <w:rFonts w:ascii="Helvetica Light" w:hAnsi="Helvetica Light"/>
-          <w:sz w:val="32"/>
-        </w:rPr>
+      <w:r>
+        <w:rPr>
+          <w:rFonts w:ascii="Helvetica Light" w:hAnsi="Helvetica Light"/>
+          <w:sz w:val="32"/>
+        </w:rPr>
+        <w:lastRenderedPageBreak/>
         <w:t xml:space="preserve">Test Name: </w:t>
       </w:r>
       <w:r>
@@ -1867,8 +1758,6 @@
         </w:rPr>
         <w:t>, EU8</w:t>
       </w:r>
-      <w:bookmarkStart w:id="0" w:name="_GoBack"/>
-      <w:bookmarkEnd w:id="0"/>
     </w:p>
     <w:p>
       <w:pPr>
@@ -2228,41 +2117,12 @@
     <w:p>
       <w:pPr>
         <w:rPr>
-          <w:sz w:val="32"/>
-        </w:rPr>
-      </w:pPr>
-    </w:p>
-    <w:p>
-      <w:pPr>
-        <w:rPr>
-          <w:rFonts w:ascii="Helvetica Light" w:hAnsi="Helvetica Light"/>
-          <w:sz w:val="32"/>
-        </w:rPr>
-      </w:pPr>
-    </w:p>
-    <w:p>
-      <w:pPr>
-        <w:rPr>
-          <w:rFonts w:ascii="Helvetica Light" w:hAnsi="Helvetica Light"/>
-          <w:sz w:val="32"/>
-        </w:rPr>
-      </w:pPr>
-    </w:p>
-    <w:p>
-      <w:pPr>
-        <w:rPr>
-          <w:rFonts w:ascii="Helvetica Light" w:hAnsi="Helvetica Light"/>
-          <w:sz w:val="32"/>
-        </w:rPr>
-      </w:pPr>
-    </w:p>
-    <w:p>
-      <w:pPr>
-        <w:rPr>
-          <w:rFonts w:ascii="Helvetica Light" w:hAnsi="Helvetica Light"/>
-          <w:sz w:val="32"/>
-        </w:rPr>
-      </w:pPr>
+          <w:rFonts w:ascii="Helvetica Light" w:hAnsi="Helvetica Light"/>
+          <w:sz w:val="32"/>
+        </w:rPr>
+      </w:pPr>
+      <w:bookmarkStart w:id="0" w:name="_GoBack"/>
+      <w:bookmarkEnd w:id="0"/>
     </w:p>
     <w:p>
       <w:pPr>
@@ -2782,7 +2642,7 @@
     </w:rPrDefault>
     <w:pPrDefault/>
   </w:docDefaults>
-  <w:latentStyles w:defLockedState="0" w:defUIPriority="99" w:defSemiHidden="0" w:defUnhideWhenUsed="0" w:defQFormat="0" w:count="380">
+  <w:latentStyles w:defLockedState="0" w:defUIPriority="99" w:defSemiHidden="0" w:defUnhideWhenUsed="0" w:defQFormat="0" w:count="371">
     <w:lsdException w:name="Normal" w:uiPriority="0" w:qFormat="1"/>
     <w:lsdException w:name="heading 1" w:uiPriority="9" w:qFormat="1"/>
     <w:lsdException w:name="heading 2" w:semiHidden="1" w:uiPriority="9" w:unhideWhenUsed="1" w:qFormat="1"/>
@@ -2939,15 +2799,6 @@
     <w:lsdException w:name="Balloon Text" w:semiHidden="1" w:unhideWhenUsed="1"/>
     <w:lsdException w:name="Table Grid" w:uiPriority="39"/>
     <w:lsdException w:name="Table Theme" w:semiHidden="1" w:unhideWhenUsed="1"/>
-    <w:lsdException w:name="Note Level 1" w:semiHidden="1" w:unhideWhenUsed="1"/>
-    <w:lsdException w:name="Note Level 2" w:semiHidden="1" w:unhideWhenUsed="1"/>
-    <w:lsdException w:name="Note Level 3" w:semiHidden="1" w:unhideWhenUsed="1"/>
-    <w:lsdException w:name="Note Level 4" w:semiHidden="1" w:unhideWhenUsed="1"/>
-    <w:lsdException w:name="Note Level 5" w:semiHidden="1" w:unhideWhenUsed="1"/>
-    <w:lsdException w:name="Note Level 6" w:semiHidden="1" w:unhideWhenUsed="1"/>
-    <w:lsdException w:name="Note Level 7" w:semiHidden="1" w:unhideWhenUsed="1"/>
-    <w:lsdException w:name="Note Level 8" w:semiHidden="1" w:unhideWhenUsed="1"/>
-    <w:lsdException w:name="Note Level 9" w:semiHidden="1" w:unhideWhenUsed="1"/>
     <w:lsdException w:name="Placeholder Text" w:semiHidden="1"/>
     <w:lsdException w:name="No Spacing" w:uiPriority="1" w:qFormat="1"/>
     <w:lsdException w:name="Light Shading" w:uiPriority="60"/>
@@ -3204,7 +3055,6 @@
     <w:uiPriority w:val="39"/>
     <w:rsid w:val="002A65DC"/>
     <w:tblPr>
-      <w:tblInd w:w="0" w:type="dxa"/>
       <w:tblBorders>
         <w:top w:val="single" w:sz="4" w:space="0" w:color="auto"/>
         <w:left w:val="single" w:sz="4" w:space="0" w:color="auto"/>
@@ -3213,12 +3063,6 @@
         <w:insideH w:val="single" w:sz="4" w:space="0" w:color="auto"/>
         <w:insideV w:val="single" w:sz="4" w:space="0" w:color="auto"/>
       </w:tblBorders>
-      <w:tblCellMar>
-        <w:top w:w="0" w:type="dxa"/>
-        <w:left w:w="108" w:type="dxa"/>
-        <w:bottom w:w="0" w:type="dxa"/>
-        <w:right w:w="108" w:type="dxa"/>
-      </w:tblCellMar>
     </w:tblPr>
   </w:style>
   <w:style w:type="table" w:styleId="PlainTable3">
@@ -3229,13 +3073,6 @@
     <w:tblPr>
       <w:tblStyleRowBandSize w:val="1"/>
       <w:tblStyleColBandSize w:val="1"/>
-      <w:tblInd w:w="0" w:type="dxa"/>
-      <w:tblCellMar>
-        <w:top w:w="0" w:type="dxa"/>
-        <w:left w:w="108" w:type="dxa"/>
-        <w:bottom w:w="0" w:type="dxa"/>
-        <w:right w:w="108" w:type="dxa"/>
-      </w:tblCellMar>
     </w:tblPr>
     <w:tblStylePr w:type="firstRow">
       <w:rPr>
@@ -3326,13 +3163,6 @@
     <w:tblPr>
       <w:tblStyleRowBandSize w:val="1"/>
       <w:tblStyleColBandSize w:val="1"/>
-      <w:tblInd w:w="0" w:type="dxa"/>
-      <w:tblCellMar>
-        <w:top w:w="0" w:type="dxa"/>
-        <w:left w:w="108" w:type="dxa"/>
-        <w:bottom w:w="0" w:type="dxa"/>
-        <w:right w:w="108" w:type="dxa"/>
-      </w:tblCellMar>
     </w:tblPr>
     <w:tblStylePr w:type="firstRow">
       <w:rPr>
@@ -3379,7 +3209,6 @@
     <w:tblPr>
       <w:tblStyleRowBandSize w:val="1"/>
       <w:tblStyleColBandSize w:val="1"/>
-      <w:tblInd w:w="0" w:type="dxa"/>
       <w:tblBorders>
         <w:top w:val="single" w:sz="4" w:space="0" w:color="F7CAAC" w:themeColor="accent2" w:themeTint="66"/>
         <w:left w:val="single" w:sz="4" w:space="0" w:color="F7CAAC" w:themeColor="accent2" w:themeTint="66"/>
@@ -3388,12 +3217,6 @@
         <w:insideH w:val="single" w:sz="4" w:space="0" w:color="F7CAAC" w:themeColor="accent2" w:themeTint="66"/>
         <w:insideV w:val="single" w:sz="4" w:space="0" w:color="F7CAAC" w:themeColor="accent2" w:themeTint="66"/>
       </w:tblBorders>
-      <w:tblCellMar>
-        <w:top w:w="0" w:type="dxa"/>
-        <w:left w:w="108" w:type="dxa"/>
-        <w:bottom w:w="0" w:type="dxa"/>
-        <w:right w:w="108" w:type="dxa"/>
-      </w:tblCellMar>
     </w:tblPr>
     <w:tblStylePr w:type="firstRow">
       <w:rPr>
@@ -3440,7 +3263,6 @@
     <w:tblPr>
       <w:tblStyleRowBandSize w:val="1"/>
       <w:tblStyleColBandSize w:val="1"/>
-      <w:tblInd w:w="0" w:type="dxa"/>
       <w:tblBorders>
         <w:top w:val="single" w:sz="4" w:space="0" w:color="DBDBDB" w:themeColor="accent3" w:themeTint="66"/>
         <w:left w:val="single" w:sz="4" w:space="0" w:color="DBDBDB" w:themeColor="accent3" w:themeTint="66"/>
@@ -3449,12 +3271,6 @@
         <w:insideH w:val="single" w:sz="4" w:space="0" w:color="DBDBDB" w:themeColor="accent3" w:themeTint="66"/>
         <w:insideV w:val="single" w:sz="4" w:space="0" w:color="DBDBDB" w:themeColor="accent3" w:themeTint="66"/>
       </w:tblBorders>
-      <w:tblCellMar>
-        <w:top w:w="0" w:type="dxa"/>
-        <w:left w:w="108" w:type="dxa"/>
-        <w:bottom w:w="0" w:type="dxa"/>
-        <w:right w:w="108" w:type="dxa"/>
-      </w:tblCellMar>
     </w:tblPr>
     <w:tblStylePr w:type="firstRow">
       <w:rPr>
@@ -3501,7 +3317,6 @@
     <w:tblPr>
       <w:tblStyleRowBandSize w:val="1"/>
       <w:tblStyleColBandSize w:val="1"/>
-      <w:tblInd w:w="0" w:type="dxa"/>
       <w:tblBorders>
         <w:top w:val="single" w:sz="4" w:space="0" w:color="999999" w:themeColor="text1" w:themeTint="66"/>
         <w:left w:val="single" w:sz="4" w:space="0" w:color="999999" w:themeColor="text1" w:themeTint="66"/>
@@ -3510,12 +3325,6 @@
         <w:insideH w:val="single" w:sz="4" w:space="0" w:color="999999" w:themeColor="text1" w:themeTint="66"/>
         <w:insideV w:val="single" w:sz="4" w:space="0" w:color="999999" w:themeColor="text1" w:themeTint="66"/>
       </w:tblBorders>
-      <w:tblCellMar>
-        <w:top w:w="0" w:type="dxa"/>
-        <w:left w:w="108" w:type="dxa"/>
-        <w:bottom w:w="0" w:type="dxa"/>
-        <w:right w:w="108" w:type="dxa"/>
-      </w:tblCellMar>
     </w:tblPr>
     <w:tblStylePr w:type="firstRow">
       <w:rPr>

</xml_diff>